<commit_message>
Change detail for day_plot with MEANS_WNA plot.
</commit_message>
<xml_diff>
--- a/for_event_analysis/uhrHtool/UHR周波数読み取りツール.docx
+++ b/for_event_analysis/uhrHtool/UHR周波数読み取りツール.docx
@@ -27,7 +27,11 @@
     </w:p>
     <w:p>
       <w:pPr>
+        <w:wordWrap w:val="0"/>
         <w:jc w:val="right"/>
+        <w:rPr>
+          <w:rFonts w:hint="eastAsia"/>
+        </w:rPr>
       </w:pPr>
       <w:r>
         <w:rPr>
@@ -44,6 +48,21 @@
         </w:rPr>
         <w:t>土屋</w:t>
       </w:r>
+      <w:r>
+        <w:rPr>
+          <w:rFonts w:hint="eastAsia"/>
+        </w:rPr>
+        <w:t xml:space="preserve"> →</w:t>
+      </w:r>
+      <w:r>
+        <w:t xml:space="preserve"> 2022/6/9 </w:t>
+      </w:r>
+      <w:r>
+        <w:rPr>
+          <w:rFonts w:hint="eastAsia"/>
+        </w:rPr>
+        <w:t>安福追記</w:t>
+      </w:r>
     </w:p>
     <w:p>
       <w:r>
@@ -54,6 +73,11 @@
       </w:r>
     </w:p>
     <w:p>
+      <w:pPr>
+        <w:rPr>
+          <w:rFonts w:hint="eastAsia"/>
+        </w:rPr>
+      </w:pPr>
       <w:r>
         <w:rPr>
           <w:rFonts w:hint="eastAsia"/>

</xml_diff>